<commit_message>
αλλαγές στα use cases Garage, Maps, Membership
•	Αναδιαμόρφωση του garage ώστε να προσφέρει και άλλες υπηρεσίες πέραν της εισαγωγής νέου οχήματος. (κουμπί edit, πληροφορίες για όλα τα αμάξια του χρήστη κ.α.)
•	Καλύτερη διατύπωση των Use cases Maps και Membership.
</commit_message>
<xml_diff>
--- a/docs/Use-cases/assets_vol2/use_cases_2-8-10_Vol2.docx
+++ b/docs/Use-cases/assets_vol2/use_cases_2-8-10_Vol2.docx
@@ -64,6 +64,50 @@
           <w:numId w:val="11"/>
         </w:numPr>
       </w:pPr>
+      <w:r>
+        <w:t xml:space="preserve">Καλύτερη διατύπωση των </w:t>
+      </w:r>
+      <w:r>
+        <w:rPr>
+          <w:lang w:val="en-US"/>
+        </w:rPr>
+        <w:t>Use</w:t>
+      </w:r>
+      <w:r>
+        <w:t xml:space="preserve"> </w:t>
+      </w:r>
+      <w:r>
+        <w:rPr>
+          <w:lang w:val="en-US"/>
+        </w:rPr>
+        <w:t>cases</w:t>
+      </w:r>
+      <w:r>
+        <w:t xml:space="preserve"> </w:t>
+      </w:r>
+      <w:r>
+        <w:rPr>
+          <w:lang w:val="en-US"/>
+        </w:rPr>
+        <w:t>Maps</w:t>
+      </w:r>
+      <w:r>
+        <w:t xml:space="preserve"> </w:t>
+      </w:r>
+      <w:r>
+        <w:t xml:space="preserve">και </w:t>
+      </w:r>
+      <w:r>
+        <w:rPr>
+          <w:lang w:val="en-US"/>
+        </w:rPr>
+        <w:t>Membership.</w:t>
+      </w:r>
+    </w:p>
+    <w:p>
+      <w:pPr>
+        <w:pStyle w:val="ListParagraph"/>
+      </w:pPr>
     </w:p>
     <w:p/>
     <w:p/>
@@ -348,296 +392,278 @@
         <w:t>service</w:t>
       </w:r>
       <w:r>
+        <w:t xml:space="preserve"> manual και την τιμή των χιλιομέτρων που εισήγαγε ο χρήστης. Θεωρεί πως μέχρι στιγμής όλοι οι προληπτικοί έλεγχοι έχουν λάβει χώρα όπως κανονικά προτείνεται. Έπειτα προχωράει στην δημιουργία των επερχόμενων ελέγχων που πρέπει να γίνουν. Με την πληροφορία αυτή δημιουργεί κατάλληλα notification</w:t>
+      </w:r>
+      <w:r>
+        <w:rPr>
+          <w:lang w:val="en-US"/>
+        </w:rPr>
+        <w:t>s</w:t>
+      </w:r>
+      <w:r>
+        <w:t xml:space="preserve"> όταν έρθει η ώρα για αλλαγή / έλεγχο.</w:t>
+      </w:r>
+    </w:p>
+    <w:p>
+      <w:pPr>
+        <w:pStyle w:val="ListParagraph"/>
+        <w:jc w:val="both"/>
+      </w:pPr>
+    </w:p>
+    <w:p>
+      <w:pPr>
+        <w:pStyle w:val="ListParagraph"/>
+        <w:jc w:val="both"/>
+      </w:pPr>
+      <w:r>
+        <w:lastRenderedPageBreak/>
+        <w:t>2.α.8. Σε περίπτωση που κάποιος έλεγχος έχει παραληφθεί έως τη στιγμή της καταχώρησης του οχήματος, ο χρήστης μπορεί</w:t>
+      </w:r>
+      <w:r>
+        <w:t xml:space="preserve"> να </w:t>
+      </w:r>
+      <w:r>
+        <w:t xml:space="preserve">επιλέξει την επιλογή </w:t>
+      </w:r>
+      <w:r>
+        <w:rPr>
+          <w:lang w:val="en-US"/>
+        </w:rPr>
+        <w:t>Edit</w:t>
+      </w:r>
+      <w:r>
         <w:t xml:space="preserve"> </w:t>
       </w:r>
-      <w:proofErr w:type="spellStart"/>
-      <w:r>
+      <w:r>
+        <w:t>όπου μπορεί να ρυθμίσει συγκεκριμένα</w:t>
+      </w:r>
+      <w:r>
+        <w:t xml:space="preserve"> αυτές τις πληροφορίες (φαίνεται στην εναλλακτική ροή 5.α)</w:t>
+      </w:r>
+    </w:p>
+    <w:p>
+      <w:pPr>
+        <w:pStyle w:val="ListParagraph"/>
+        <w:jc w:val="both"/>
+      </w:pPr>
+    </w:p>
+    <w:p>
+      <w:pPr>
+        <w:pStyle w:val="ListParagraph"/>
+        <w:jc w:val="both"/>
+      </w:pPr>
+      <w:r>
+        <w:t>2.α.</w:t>
+      </w:r>
+      <w:r>
+        <w:t>9</w:t>
+      </w:r>
+      <w:r>
+        <w:t xml:space="preserve">. </w:t>
+      </w:r>
+      <w:r>
+        <w:t xml:space="preserve"> Ο χρήστης μεταφέρεται στην αρχική οθόνη. Εκεί μπορεί να δει άμεσα τα όλα τα notification</w:t>
+      </w:r>
+      <w:r>
+        <w:rPr>
+          <w:lang w:val="en-US"/>
+        </w:rPr>
+        <w:t>s</w:t>
+      </w:r>
+      <w:r>
+        <w:t xml:space="preserve"> του.</w:t>
+      </w:r>
+    </w:p>
+    <w:p>
+      <w:pPr>
+        <w:pStyle w:val="Heading3"/>
+      </w:pPr>
+      <w:r>
+        <w:t>Εναλλακτική Ροή</w:t>
+      </w:r>
+    </w:p>
+    <w:p>
+      <w:pPr>
+        <w:pStyle w:val="ListParagraph"/>
+      </w:pPr>
+      <w:r>
+        <w:t xml:space="preserve">5.α.1. </w:t>
+      </w:r>
+      <w:r>
+        <w:t xml:space="preserve">Ο χρήστης επιλέγει την επιλογή </w:t>
+      </w:r>
+      <w:r>
+        <w:rPr>
+          <w:lang w:val="en-US"/>
+        </w:rPr>
+        <w:t>Edit</w:t>
+      </w:r>
+    </w:p>
+    <w:p>
+      <w:pPr>
+        <w:pStyle w:val="ListParagraph"/>
+      </w:pPr>
+    </w:p>
+    <w:p>
+      <w:pPr>
+        <w:pStyle w:val="ListParagraph"/>
+      </w:pPr>
+      <w:r>
+        <w:t xml:space="preserve">5.α.2. </w:t>
+      </w:r>
+      <w:r>
+        <w:t xml:space="preserve">Το σύστημα επιτρέπει στον χρήστη να </w:t>
+      </w:r>
+      <w:r>
+        <w:t>αλλάξει την φωτογραφία που</w:t>
+      </w:r>
+      <w:r>
+        <w:t xml:space="preserve"> </w:t>
+      </w:r>
+      <w:r>
+        <w:t xml:space="preserve">σχετίζεται με το συγκεκριμένο </w:t>
+      </w:r>
+      <w:r>
+        <w:t>όχημα</w:t>
+      </w:r>
+      <w:r>
+        <w:t>, να</w:t>
+      </w:r>
+      <w:r>
+        <w:t xml:space="preserve"> ενημερώσει τα χιλιόμετρα που έχει διανύσει το όχημα</w:t>
+      </w:r>
+      <w:r>
+        <w:t xml:space="preserve"> και να </w:t>
+      </w:r>
+      <w:r>
+        <w:t>ενημερώσει για αλλαγές/επισκευές που έχουν γίνει σε κάποια εξαρτήματα.</w:t>
+      </w:r>
+      <w:r>
+        <w:t xml:space="preserve"> </w:t>
+      </w:r>
+    </w:p>
+    <w:p>
+      <w:pPr>
+        <w:pStyle w:val="ListParagraph"/>
+      </w:pPr>
+    </w:p>
+    <w:p>
+      <w:pPr>
+        <w:pStyle w:val="ListParagraph"/>
+      </w:pPr>
+      <w:r>
+        <w:t xml:space="preserve">5.α.3. </w:t>
+      </w:r>
+      <w:r>
+        <w:t>Ακόμα δίνεται</w:t>
+      </w:r>
+      <w:r>
+        <w:t xml:space="preserve"> η δυνατότητα στον χρήστη να</w:t>
+      </w:r>
+      <w:r>
+        <w:t xml:space="preserve"> </w:t>
+      </w:r>
+      <w:r>
+        <w:t xml:space="preserve">ενημερώσει το σύστημα για το πότε έγιναν </w:t>
+      </w:r>
+      <w:r>
+        <w:t xml:space="preserve">συγκεκριμένα </w:t>
+      </w:r>
+      <w:r>
+        <w:rPr>
+          <w:lang w:val="en-US"/>
+        </w:rPr>
+        <w:t>service</w:t>
+      </w:r>
+      <w:r>
+        <w:t xml:space="preserve">, </w:t>
+      </w:r>
+      <w:r>
+        <w:t>ώστε να μπορεί το σύστημα να υπολογίσει πότε θα είναι ξανά απαραίτητος κάποιος έλεγχος</w:t>
+      </w:r>
+      <w:r>
+        <w:t>.</w:t>
+      </w:r>
+      <w:r>
+        <w:t xml:space="preserve"> Παραδείγματος χάριν </w:t>
+      </w:r>
+      <w:r>
+        <w:t>ο χρήστης μπορεί να ενημερώσει το σύστημα πως άλλαξε λάδια</w:t>
+      </w:r>
+      <w:r>
+        <w:t xml:space="preserve"> μια συγκεκριμένη ημερομηνία και το σύστημα θα </w:t>
+      </w:r>
+      <w:r>
+        <w:t xml:space="preserve">υπολογίσει με βάση το </w:t>
+      </w:r>
+      <w:r>
+        <w:rPr>
+          <w:lang w:val="en-US"/>
+        </w:rPr>
         <w:t>manual</w:t>
       </w:r>
-      <w:proofErr w:type="spellEnd"/>
-      <w:r>
-        <w:t xml:space="preserve"> και την τιμή των χιλιομέτρων που εισήγαγε ο χρήστης. Θεωρεί πως μέχρι στιγμής όλοι οι προληπτικοί έλεγχοι έχουν λάβει χώρα όπως κανονικά προτείνεται. Έπειτα προχωράει στην δημιουργία των επερχόμενων ελέγχων που πρέπει να γίνουν. Με την πληροφορία αυτή δημιουργεί κατάλληλα notification</w:t>
-      </w:r>
-      <w:r>
-        <w:rPr>
-          <w:lang w:val="en-US"/>
-        </w:rPr>
-        <w:t>s</w:t>
-      </w:r>
-      <w:r>
-        <w:t xml:space="preserve"> όταν έρθει η ώρα για αλλαγή / έλεγχο.</w:t>
+      <w:r>
+        <w:t xml:space="preserve"> </w:t>
+      </w:r>
+      <w:r>
+        <w:t xml:space="preserve">πότε θα πρέπει να </w:t>
+      </w:r>
+      <w:r>
+        <w:t>αλλάξει ξανά λάδια.</w:t>
       </w:r>
     </w:p>
     <w:p>
       <w:pPr>
         <w:pStyle w:val="ListParagraph"/>
-        <w:jc w:val="both"/>
-      </w:pPr>
+      </w:pPr>
+      <w:r>
+        <w:t xml:space="preserve">5.α.4. </w:t>
+      </w:r>
+      <w:r>
+        <w:t>Ο</w:t>
+      </w:r>
+      <w:r>
+        <w:t xml:space="preserve"> χρήστης </w:t>
+      </w:r>
+      <w:r>
+        <w:t xml:space="preserve">οριστικοποιεί τις </w:t>
+      </w:r>
+      <w:r>
+        <w:t xml:space="preserve">αλλαγές/προσθήκες </w:t>
+      </w:r>
+      <w:r>
+        <w:t xml:space="preserve"> οι οποίες καταχωρούνται πλέον στο σύστημα.</w:t>
+      </w:r>
+      <w:r>
+        <w:t xml:space="preserve"> Μετά τις αλλαγές του χρήστη, το σύστημα θα πρέπει να υπολογίσει και να ανανεώσει τα αντίστοιχα </w:t>
+      </w:r>
+      <w:r>
+        <w:rPr>
+          <w:lang w:val="en-US"/>
+        </w:rPr>
+        <w:t>notifications</w:t>
+      </w:r>
+      <w:r>
+        <w:t xml:space="preserve"> </w:t>
+      </w:r>
+      <w:r>
+        <w:t>που σχετίζονται με το όχημα αυτό.</w:t>
+      </w:r>
     </w:p>
     <w:p>
       <w:pPr>
         <w:pStyle w:val="ListParagraph"/>
-        <w:jc w:val="both"/>
-      </w:pPr>
-      <w:r>
-        <w:t>2.α.8. Σε περίπτωση που κάποιος έλεγχος έχει παραληφθεί έως τη στιγμή της καταχώρησης του οχήματος, ο χρήστης μπορεί</w:t>
-      </w:r>
-      <w:r>
-        <w:t xml:space="preserve"> να </w:t>
-      </w:r>
-      <w:r>
-        <w:t xml:space="preserve">επιλέξει την επιλογή </w:t>
-      </w:r>
-      <w:r>
-        <w:rPr>
-          <w:lang w:val="en-US"/>
-        </w:rPr>
-        <w:t>Edit</w:t>
-      </w:r>
-      <w:r>
-        <w:t xml:space="preserve"> </w:t>
-      </w:r>
-      <w:r>
-        <w:t>όπου μπορεί να ρυθμίσει συγκεκριμένα</w:t>
-      </w:r>
-      <w:r>
-        <w:t xml:space="preserve"> αυτές τις πληροφορίες (φαίνεται στην εναλλακτική ροή 5.α)</w:t>
-      </w:r>
+      </w:pPr>
     </w:p>
     <w:p>
       <w:pPr>
         <w:pStyle w:val="ListParagraph"/>
-        <w:jc w:val="both"/>
-      </w:pPr>
-    </w:p>
-    <w:p>
-      <w:pPr>
-        <w:pStyle w:val="ListParagraph"/>
-        <w:jc w:val="both"/>
-      </w:pPr>
-      <w:r>
-        <w:t>2.α.</w:t>
-      </w:r>
-      <w:r>
-        <w:t>9</w:t>
-      </w:r>
-      <w:r>
-        <w:t xml:space="preserve">. </w:t>
-      </w:r>
-      <w:r>
-        <w:t xml:space="preserve"> Ο χρήστης μεταφέρεται στην αρχική οθόνη. Εκεί μπορεί να δει άμεσα τα όλα τα notification</w:t>
-      </w:r>
-      <w:r>
-        <w:rPr>
-          <w:lang w:val="en-US"/>
-        </w:rPr>
-        <w:t>s</w:t>
-      </w:r>
-      <w:r>
-        <w:t xml:space="preserve"> του.</w:t>
-      </w:r>
-    </w:p>
-    <w:p>
-      <w:pPr>
-        <w:pStyle w:val="Heading3"/>
-      </w:pPr>
-      <w:r>
-        <w:t>Εναλλακτική Ροή</w:t>
-      </w:r>
-    </w:p>
-    <w:p>
-      <w:pPr>
-        <w:pStyle w:val="ListParagraph"/>
-        <w:rPr>
-          <w:lang w:val="en-US"/>
-        </w:rPr>
-      </w:pPr>
-      <w:r>
-        <w:t xml:space="preserve">5.α.1. </w:t>
-      </w:r>
-      <w:r>
-        <w:t xml:space="preserve">Ο χρήστης επιλέγει την επιλογή </w:t>
-      </w:r>
-      <w:r>
-        <w:rPr>
-          <w:lang w:val="en-US"/>
-        </w:rPr>
-        <w:t>Edit</w:t>
-      </w:r>
-    </w:p>
-    <w:p>
-      <w:pPr>
-        <w:pStyle w:val="ListParagraph"/>
-      </w:pPr>
-    </w:p>
-    <w:p>
-      <w:pPr>
-        <w:pStyle w:val="ListParagraph"/>
-      </w:pPr>
-      <w:r>
-        <w:t xml:space="preserve">5.α.2. </w:t>
-      </w:r>
-      <w:r>
-        <w:t xml:space="preserve">Το σύστημα επιτρέπει στον χρήστη να </w:t>
-      </w:r>
-      <w:r>
-        <w:t>αλλάξει την φωτογραφία που</w:t>
-      </w:r>
-      <w:r>
-        <w:t xml:space="preserve"> </w:t>
-      </w:r>
-      <w:r>
-        <w:t xml:space="preserve">σχετίζεται με το συγκεκριμένο </w:t>
-      </w:r>
-      <w:r>
-        <w:t>όχημα</w:t>
-      </w:r>
-      <w:r>
-        <w:t>, να</w:t>
-      </w:r>
-      <w:r>
-        <w:t xml:space="preserve"> ενημερώσει τα χιλιόμετρα που έχει διανύσει το όχημα</w:t>
-      </w:r>
-      <w:r>
-        <w:t xml:space="preserve"> και να </w:t>
-      </w:r>
-      <w:r>
-        <w:t>ενημερώσει για αλλαγές/επισκευές που έχουν γίνει σε κάποια εξαρτήματα.</w:t>
-      </w:r>
-      <w:r>
-        <w:t xml:space="preserve"> </w:t>
-      </w:r>
-    </w:p>
-    <w:p>
-      <w:pPr>
-        <w:pStyle w:val="ListParagraph"/>
-      </w:pPr>
-    </w:p>
-    <w:p>
-      <w:pPr>
-        <w:pStyle w:val="ListParagraph"/>
-      </w:pPr>
-      <w:r>
-        <w:t xml:space="preserve">5.α.3. </w:t>
-      </w:r>
-      <w:r>
-        <w:t>Ακόμα δίνεται</w:t>
-      </w:r>
-      <w:r>
-        <w:t xml:space="preserve"> η δυνατότητα στον χρήστη να</w:t>
-      </w:r>
-      <w:r>
-        <w:t xml:space="preserve"> </w:t>
-      </w:r>
-      <w:r>
-        <w:t xml:space="preserve">ενημερώσει το σύστημα για το πότε έγιναν </w:t>
-      </w:r>
-      <w:r>
-        <w:t xml:space="preserve">συγκεκριμένα </w:t>
-      </w:r>
-      <w:r>
-        <w:rPr>
-          <w:lang w:val="en-US"/>
-        </w:rPr>
-        <w:t>service</w:t>
-      </w:r>
-      <w:r>
-        <w:t xml:space="preserve">, </w:t>
-      </w:r>
-      <w:r>
-        <w:t>ώστε να μπορεί το σύστημα να υπολογίσει πότε θα είναι ξανά απαραίτητος κάποιος έλεγχος</w:t>
-      </w:r>
-      <w:r>
-        <w:t>.</w:t>
-      </w:r>
-      <w:r>
-        <w:t xml:space="preserve"> Παραδείγματος χάριν </w:t>
-      </w:r>
-      <w:r>
-        <w:t>ο χρήστης μπορεί να ενημερώσει το σύστημα πως άλλαξε λάδια</w:t>
-      </w:r>
-      <w:r>
-        <w:t xml:space="preserve"> μια συγκεκριμένη ημερομηνία και το σύστημα θα </w:t>
-      </w:r>
-      <w:r>
-        <w:t xml:space="preserve">υπολογίσει με βάση το </w:t>
-      </w:r>
-      <w:r>
-        <w:rPr>
-          <w:lang w:val="en-US"/>
-        </w:rPr>
-        <w:t>manual</w:t>
-      </w:r>
-      <w:r>
-        <w:t xml:space="preserve"> </w:t>
-      </w:r>
-      <w:r>
-        <w:t xml:space="preserve">πότε θα πρέπει να </w:t>
-      </w:r>
-      <w:r>
-        <w:t>αλλάξει ξανά λάδια.</w:t>
-      </w:r>
-    </w:p>
-    <w:p>
-      <w:pPr>
-        <w:pStyle w:val="ListParagraph"/>
-      </w:pPr>
-      <w:r>
-        <w:t xml:space="preserve">5.α.4. </w:t>
-      </w:r>
-      <w:r>
-        <w:t>Ο</w:t>
-      </w:r>
-      <w:r>
-        <w:t xml:space="preserve"> χρήστης </w:t>
-      </w:r>
-      <w:r>
-        <w:t xml:space="preserve">οριστικοποιεί τις </w:t>
-      </w:r>
-      <w:r>
-        <w:t xml:space="preserve">αλλαγές/προσθήκες </w:t>
-      </w:r>
-      <w:r>
-        <w:t xml:space="preserve"> οι οποίες καταχωρούνται πλέον στο σύστημα.</w:t>
-      </w:r>
-      <w:r>
-        <w:t xml:space="preserve"> Μετά τις αλλαγές του χρήστη, το σύστημα θα πρέπει να υπολογίσει και να ανανεώσει τα αντίστοιχα </w:t>
-      </w:r>
-      <w:r>
-        <w:rPr>
-          <w:lang w:val="en-US"/>
-        </w:rPr>
-        <w:t>notifications</w:t>
-      </w:r>
-      <w:r>
-        <w:t xml:space="preserve"> </w:t>
-      </w:r>
-      <w:r>
-        <w:t>που σχετίζονται με το όχημα αυτό.</w:t>
-      </w:r>
-    </w:p>
-    <w:p>
-      <w:pPr>
-        <w:pStyle w:val="ListParagraph"/>
-      </w:pPr>
-    </w:p>
-    <w:p>
-      <w:pPr>
-        <w:pStyle w:val="ListParagraph"/>
       </w:pPr>
       <w:r>
         <w:t xml:space="preserve">5.α.5. Το σύστημα επιστρέφει στην </w:t>
       </w:r>
       <w:r>
-        <w:t xml:space="preserve">οθόνη που παρέχει πληροφορίες για το συγκεκριμένο όχημα που </w:t>
-      </w:r>
-      <w:proofErr w:type="spellStart"/>
-      <w:r>
-        <w:t>τροποποίθηκε</w:t>
-      </w:r>
-      <w:proofErr w:type="spellEnd"/>
-      <w:r>
-        <w:t>.</w:t>
+        <w:t>οθόνη που παρέχει πληροφορίες για το συγκεκριμένο όχημα που τροποποίθηκε.</w:t>
       </w:r>
     </w:p>
     <w:p>
@@ -827,6 +853,7 @@
         <w:jc w:val="both"/>
       </w:pPr>
       <w:r>
+        <w:lastRenderedPageBreak/>
         <w:t>4. Το σύστημα εμφανίζει στο χρήστη τα ανταλλακτικά και τις υπηρεσίες που προσφέρει το εκάστοτε συνεργείο. Αν το προφίλ του χρήστη είναι «</w:t>
       </w:r>
       <w:r>
@@ -836,11 +863,7 @@
         <w:t>member</w:t>
       </w:r>
       <w:r>
-        <w:t xml:space="preserve">» συγκεκριμένες υπηρεσίες και ανταλλακτικά θα έχουν </w:t>
-      </w:r>
-      <w:r>
-        <w:lastRenderedPageBreak/>
-        <w:t>την αντίστοιχη μείωση τιμής, και θα φέρουν ένδειξη πως λόγω της συνδρομής έχουν μειωμένη τιμή. Το σύστημα επίσης προσφέρει επιπλέον πληροφορίες για τα συνεργεία που ενδιαφέρουν το χρήστη, όπως ωράρια λειτουργίας, αξιολογήσεις και σχόλια από προηγούμενους πελάτες του.</w:t>
+        <w:t>» συγκεκριμένες υπηρεσίες και ανταλλακτικά θα έχουν την αντίστοιχη μείωση τιμής, και θα φέρουν ένδειξη πως λόγω της συνδρομής έχουν μειωμένη τιμή. Το σύστημα επίσης προσφέρει επιπλέον πληροφορίες για τα συνεργεία που ενδιαφέρουν το χρήστη, όπως ωράρια λειτουργίας, αξιολογήσεις και σχόλια από προηγούμενους πελάτες του.</w:t>
       </w:r>
     </w:p>
     <w:p>
@@ -1110,6 +1133,7 @@
         <w:jc w:val="both"/>
       </w:pPr>
       <w:r>
+        <w:lastRenderedPageBreak/>
         <w:t>2.α.2 Σε αυτή την περίπτωση το σύστημα εμφανίζει κατάλληλο μήνυμα που ενημερώνει τον χρήστη για πόσο ακόμα ισχύει η συνδρομή του.</w:t>
       </w:r>
     </w:p>
@@ -1118,7 +1142,6 @@
         <w:jc w:val="both"/>
       </w:pPr>
       <w:r>
-        <w:lastRenderedPageBreak/>
         <w:t>2.α.3 Δίνεται επίσης η επιλογή στον χρήστη να προπληρώσει την συνδρομή του ή αν επιθυμεί να διακόψει την συνδρομή του.</w:t>
       </w:r>
     </w:p>
@@ -2892,18 +2915,18 @@
 </file>
 
 <file path=customXml/item1.xml><?xml version="1.0" encoding="utf-8"?>
-<p:properties xmlns:p="http://schemas.microsoft.com/office/2006/metadata/properties" xmlns:xsi="http://www.w3.org/2001/XMLSchema-instance" xmlns:pc="http://schemas.microsoft.com/office/infopath/2007/PartnerControls">
-  <documentManagement/>
-</p:properties>
-</file>
-
-<file path=customXml/item2.xml><?xml version="1.0" encoding="utf-8"?>
 <?mso-contentType ?>
 <FormTemplates xmlns="http://schemas.microsoft.com/sharepoint/v3/contenttype/forms">
   <Display>DocumentLibraryForm</Display>
   <Edit>DocumentLibraryForm</Edit>
   <New>DocumentLibraryForm</New>
 </FormTemplates>
+</file>
+
+<file path=customXml/item2.xml><?xml version="1.0" encoding="utf-8"?>
+<p:properties xmlns:p="http://schemas.microsoft.com/office/2006/metadata/properties" xmlns:xsi="http://www.w3.org/2001/XMLSchema-instance" xmlns:pc="http://schemas.microsoft.com/office/infopath/2007/PartnerControls">
+  <documentManagement/>
+</p:properties>
 </file>
 
 <file path=customXml/item3.xml><?xml version="1.0" encoding="utf-8"?>
@@ -3039,25 +3062,18 @@
 </file>
 
 <file path=customXml/itemProps1.xml><?xml version="1.0" encoding="utf-8"?>
-<ds:datastoreItem xmlns:ds="http://schemas.openxmlformats.org/officeDocument/2006/customXml" ds:itemID="{572CB6AE-1D7A-4E18-99AD-7E29A69EA789}">
+<ds:datastoreItem xmlns:ds="http://schemas.openxmlformats.org/officeDocument/2006/customXml" ds:itemID="{0ACBB732-2F31-4AE8-B7E4-2FA9D72E36B4}">
   <ds:schemaRefs>
-    <ds:schemaRef ds:uri="http://schemas.microsoft.com/office/2006/metadata/properties"/>
-    <ds:schemaRef ds:uri="http://schemas.openxmlformats.org/package/2006/metadata/core-properties"/>
-    <ds:schemaRef ds:uri="9d733b85-645a-4747-825d-7dc34246a84f"/>
-    <ds:schemaRef ds:uri="http://schemas.microsoft.com/office/2006/documentManagement/types"/>
-    <ds:schemaRef ds:uri="http://purl.org/dc/dcmitype/"/>
-    <ds:schemaRef ds:uri="http://www.w3.org/XML/1998/namespace"/>
-    <ds:schemaRef ds:uri="http://schemas.microsoft.com/office/infopath/2007/PartnerControls"/>
-    <ds:schemaRef ds:uri="http://purl.org/dc/terms/"/>
-    <ds:schemaRef ds:uri="http://purl.org/dc/elements/1.1/"/>
+    <ds:schemaRef ds:uri="http://schemas.microsoft.com/sharepoint/v3/contenttype/forms"/>
   </ds:schemaRefs>
 </ds:datastoreItem>
 </file>
 
 <file path=customXml/itemProps2.xml><?xml version="1.0" encoding="utf-8"?>
-<ds:datastoreItem xmlns:ds="http://schemas.openxmlformats.org/officeDocument/2006/customXml" ds:itemID="{0ACBB732-2F31-4AE8-B7E4-2FA9D72E36B4}">
+<ds:datastoreItem xmlns:ds="http://schemas.openxmlformats.org/officeDocument/2006/customXml" ds:itemID="{572CB6AE-1D7A-4E18-99AD-7E29A69EA789}">
   <ds:schemaRefs>
-    <ds:schemaRef ds:uri="http://schemas.microsoft.com/sharepoint/v3/contenttype/forms"/>
+    <ds:schemaRef ds:uri="http://schemas.microsoft.com/office/2006/metadata/properties"/>
+    <ds:schemaRef ds:uri="http://schemas.microsoft.com/office/infopath/2007/PartnerControls"/>
   </ds:schemaRefs>
 </ds:datastoreItem>
 </file>

</xml_diff>